<commit_message>
Docs were added. Translation was implemented
</commit_message>
<xml_diff>
--- a/docs/Задание_Задорожный.docx
+++ b/docs/Задание_Задорожный.docx
@@ -179,23 +179,7 @@
           <w:spacing w:val="-6"/>
           <w:u w:val="single"/>
         </w:rPr>
-        <w:t xml:space="preserve"> Информационные системы и </w:t>
-      </w:r>
-      <w:proofErr w:type="gramStart"/>
-      <w:r>
-        <w:rPr>
-          <w:spacing w:val="-6"/>
-          <w:u w:val="single"/>
-        </w:rPr>
-        <w:t>технологии  (</w:t>
-      </w:r>
-      <w:proofErr w:type="gramEnd"/>
-      <w:r>
-        <w:rPr>
-          <w:spacing w:val="-6"/>
-          <w:u w:val="single"/>
-        </w:rPr>
-        <w:t>издательско-полиграфический комплекс</w:t>
+        <w:t xml:space="preserve"> Информационные системы и технологии  (издательско-полиграфический комплекс</w:t>
       </w:r>
       <w:r>
         <w:rPr>
@@ -448,12 +432,6 @@
         <w:rPr>
           <w:u w:val="single"/>
         </w:rPr>
-        <w:t>«</w:t>
-      </w:r>
-      <w:r>
-        <w:rPr>
-          <w:u w:val="single"/>
-        </w:rPr>
         <w:t>Площадка для организации мероприятий «</w:t>
       </w:r>
       <w:r>
@@ -512,12 +490,6 @@
         <w:rPr>
           <w:u w:val="single"/>
         </w:rPr>
-        <w:t>»</w:t>
-      </w:r>
-      <w:r>
-        <w:rPr>
-          <w:u w:val="single"/>
-        </w:rPr>
         <w:t xml:space="preserve"> </w:t>
       </w:r>
     </w:p>
@@ -649,7 +621,23 @@
           <w:szCs w:val="28"/>
           <w:u w:val="single"/>
         </w:rPr>
-        <w:t xml:space="preserve"> организация мероприятий, приобретение реквизитов, управление мероприятиями, управление реквизитами, управление созданными учетными записями пользователей, отправка сообщений, отправка комментариев, становление организатором</w:t>
+        <w:t xml:space="preserve"> организация мероприятий, приобретение реквизитов, управление мероприятиями, управление реквизитами, управление созданными учетными записями пользователей, отправка сообщений, отпра</w:t>
+      </w:r>
+      <w:r>
+        <w:rPr>
+          <w:i/>
+          <w:szCs w:val="28"/>
+          <w:u w:val="single"/>
+        </w:rPr>
+        <w:t>вление</w:t>
+      </w:r>
+      <w:r>
+        <w:rPr>
+          <w:i/>
+          <w:szCs w:val="28"/>
+          <w:u w:val="single"/>
+        </w:rPr>
+        <w:t xml:space="preserve"> комментариев, становление организатором</w:t>
       </w:r>
       <w:r>
         <w:rPr>
@@ -665,7 +653,7 @@
           <w:szCs w:val="28"/>
           <w:u w:val="single"/>
         </w:rPr>
-        <w:t xml:space="preserve"> участие в мероприятиях, комментарии</w:t>
+        <w:t xml:space="preserve"> участие в мероприятиях</w:t>
       </w:r>
     </w:p>
     <w:p>
@@ -850,7 +838,7 @@
           <w:u w:val="single"/>
           <w:lang w:val="en-US"/>
         </w:rPr>
-        <w:t xml:space="preserve">, </w:t>
+        <w:t>, Hibernate ORM</w:t>
       </w:r>
       <w:r>
         <w:rPr>
@@ -859,7 +847,7 @@
           <w:u w:val="single"/>
           <w:lang w:val="en-US"/>
         </w:rPr>
-        <w:t>Hibernate ORM</w:t>
+        <w:t xml:space="preserve"> 5.6.7.Final</w:t>
       </w:r>
       <w:r>
         <w:rPr>
@@ -868,9 +856,8 @@
           <w:u w:val="single"/>
           <w:lang w:val="en-US"/>
         </w:rPr>
-        <w:t xml:space="preserve"> 5.6.</w:t>
-      </w:r>
-      <w:proofErr w:type="gramStart"/>
+        <w:t xml:space="preserve">, React v17.0.2, MySQL 8.0.27, </w:t>
+      </w:r>
       <w:r>
         <w:rPr>
           <w:i/>
@@ -878,9 +865,9 @@
           <w:u w:val="single"/>
           <w:lang w:val="en-US"/>
         </w:rPr>
-        <w:t>7.Final</w:t>
-      </w:r>
-      <w:proofErr w:type="gramEnd"/>
+        <w:t xml:space="preserve">Bootstrap 5, </w:t>
+      </w:r>
+      <w:proofErr w:type="spellStart"/>
       <w:r>
         <w:rPr>
           <w:i/>
@@ -888,8 +875,9 @@
           <w:u w:val="single"/>
           <w:lang w:val="en-US"/>
         </w:rPr>
-        <w:t xml:space="preserve">, </w:t>
-      </w:r>
+        <w:t>SockJS</w:t>
+      </w:r>
+      <w:proofErr w:type="spellEnd"/>
       <w:r>
         <w:rPr>
           <w:i/>
@@ -897,7 +885,7 @@
           <w:u w:val="single"/>
           <w:lang w:val="en-US"/>
         </w:rPr>
-        <w:t xml:space="preserve">React v17.0.2, MySQL 8.0.27, </w:t>
+        <w:t xml:space="preserve"> 0.3.24, </w:t>
       </w:r>
       <w:r>
         <w:rPr>
@@ -908,155 +896,623 @@
         </w:rPr>
         <w:t>Kafka, Docker</w:t>
       </w:r>
-      <w:r>
-        <w:rPr>
-          <w:i/>
-          <w:szCs w:val="28"/>
-          <w:highlight w:val="yellow"/>
-          <w:u w:val="single"/>
+    </w:p>
+    <w:p>
+      <w:pPr>
+        <w:ind w:firstLine="0"/>
+        <w:rPr>
           <w:lang w:val="en-US"/>
         </w:rPr>
-        <w:t xml:space="preserve">  </w:t>
-      </w:r>
+      </w:pPr>
     </w:p>
     <w:p>
       <w:pPr>
         <w:ind w:firstLine="0"/>
+      </w:pPr>
+      <w:r>
         <w:rPr>
           <w:lang w:val="en-US"/>
         </w:rPr>
-      </w:pPr>
+        <w:t xml:space="preserve"> </w:t>
+      </w:r>
+      <w:r>
+        <w:t>Содержание расчетно-пояснительной записки (перечень подлежащих разработке вопросов):</w:t>
+      </w:r>
+      <w:r>
+        <w:rPr>
+          <w:u w:val="single"/>
+        </w:rPr>
+        <w:t xml:space="preserve"> </w:t>
+      </w:r>
     </w:p>
     <w:p>
       <w:pPr>
         <w:ind w:firstLine="0"/>
-      </w:pPr>
-      <w:r>
-        <w:rPr>
-          <w:lang w:val="en-US"/>
+        <w:rPr>
+          <w:szCs w:val="28"/>
+        </w:rPr>
+      </w:pPr>
+      <w:r>
+        <w:rPr>
+          <w:i/>
+          <w:szCs w:val="28"/>
+          <w:u w:val="single"/>
+        </w:rPr>
+        <w:t>1) реферат;</w:t>
+      </w:r>
+      <w:r>
+        <w:rPr>
+          <w:i/>
+          <w:szCs w:val="28"/>
+          <w:u w:val="single"/>
+        </w:rPr>
+        <w:tab/>
+      </w:r>
+      <w:r>
+        <w:rPr>
+          <w:i/>
+          <w:szCs w:val="28"/>
+          <w:u w:val="single"/>
+        </w:rPr>
+        <w:tab/>
+      </w:r>
+      <w:r>
+        <w:rPr>
+          <w:i/>
+          <w:szCs w:val="28"/>
+          <w:u w:val="single"/>
+        </w:rPr>
+        <w:tab/>
+      </w:r>
+      <w:r>
+        <w:rPr>
+          <w:i/>
+          <w:szCs w:val="28"/>
+          <w:u w:val="single"/>
+        </w:rPr>
+        <w:tab/>
+      </w:r>
+      <w:r>
+        <w:rPr>
+          <w:i/>
+          <w:szCs w:val="28"/>
+          <w:u w:val="single"/>
+        </w:rPr>
+        <w:tab/>
+      </w:r>
+      <w:r>
+        <w:rPr>
+          <w:i/>
+          <w:szCs w:val="28"/>
+          <w:u w:val="single"/>
+        </w:rPr>
+        <w:tab/>
+      </w:r>
+      <w:r>
+        <w:rPr>
+          <w:i/>
+          <w:szCs w:val="28"/>
+          <w:u w:val="single"/>
+        </w:rPr>
+        <w:tab/>
+      </w:r>
+      <w:r>
+        <w:rPr>
+          <w:i/>
+          <w:szCs w:val="28"/>
+          <w:u w:val="single"/>
+        </w:rPr>
+        <w:tab/>
+      </w:r>
+      <w:r>
+        <w:rPr>
+          <w:i/>
+          <w:szCs w:val="28"/>
+          <w:u w:val="single"/>
+        </w:rPr>
+        <w:tab/>
+      </w:r>
+      <w:r>
+        <w:rPr>
+          <w:i/>
+          <w:szCs w:val="28"/>
+          <w:u w:val="single"/>
+        </w:rPr>
+        <w:tab/>
+      </w:r>
+      <w:r>
+        <w:rPr>
+          <w:i/>
+          <w:szCs w:val="28"/>
+          <w:u w:val="single"/>
+        </w:rPr>
+        <w:tab/>
+      </w:r>
+      <w:r>
+        <w:rPr>
+          <w:i/>
+          <w:szCs w:val="28"/>
+          <w:u w:val="single"/>
+        </w:rPr>
+        <w:tab/>
+      </w:r>
+    </w:p>
+    <w:p>
+      <w:pPr>
+        <w:ind w:firstLine="0"/>
+        <w:rPr>
+          <w:i/>
+          <w:szCs w:val="28"/>
+          <w:u w:val="single"/>
+        </w:rPr>
+      </w:pPr>
+      <w:r>
+        <w:rPr>
+          <w:i/>
+          <w:szCs w:val="28"/>
+          <w:u w:val="single"/>
+        </w:rPr>
+        <w:t>2) содержание;</w:t>
+      </w:r>
+      <w:r>
+        <w:rPr>
+          <w:i/>
+          <w:szCs w:val="28"/>
+          <w:u w:val="single"/>
+        </w:rPr>
+        <w:tab/>
+      </w:r>
+      <w:r>
+        <w:rPr>
+          <w:i/>
+          <w:szCs w:val="28"/>
+          <w:u w:val="single"/>
+        </w:rPr>
+        <w:tab/>
+      </w:r>
+      <w:r>
+        <w:rPr>
+          <w:i/>
+          <w:szCs w:val="28"/>
+          <w:u w:val="single"/>
+        </w:rPr>
+        <w:tab/>
+      </w:r>
+      <w:r>
+        <w:rPr>
+          <w:i/>
+          <w:szCs w:val="28"/>
+          <w:u w:val="single"/>
+        </w:rPr>
+        <w:tab/>
+      </w:r>
+      <w:r>
+        <w:rPr>
+          <w:i/>
+          <w:szCs w:val="28"/>
+          <w:u w:val="single"/>
+        </w:rPr>
+        <w:tab/>
+      </w:r>
+      <w:r>
+        <w:rPr>
+          <w:i/>
+          <w:szCs w:val="28"/>
+          <w:u w:val="single"/>
+        </w:rPr>
+        <w:tab/>
+      </w:r>
+      <w:r>
+        <w:rPr>
+          <w:i/>
+          <w:szCs w:val="28"/>
+          <w:u w:val="single"/>
+        </w:rPr>
+        <w:tab/>
+      </w:r>
+      <w:r>
+        <w:rPr>
+          <w:i/>
+          <w:szCs w:val="28"/>
+          <w:u w:val="single"/>
+        </w:rPr>
+        <w:tab/>
+      </w:r>
+      <w:r>
+        <w:rPr>
+          <w:i/>
+          <w:szCs w:val="28"/>
+          <w:u w:val="single"/>
+        </w:rPr>
+        <w:tab/>
+      </w:r>
+      <w:r>
+        <w:rPr>
+          <w:i/>
+          <w:szCs w:val="28"/>
+          <w:u w:val="single"/>
+        </w:rPr>
+        <w:tab/>
+      </w:r>
+      <w:r>
+        <w:rPr>
+          <w:i/>
+          <w:szCs w:val="28"/>
+          <w:u w:val="single"/>
+        </w:rPr>
+        <w:tab/>
+      </w:r>
+      <w:r>
+        <w:rPr>
+          <w:i/>
+          <w:szCs w:val="28"/>
+          <w:u w:val="single"/>
+        </w:rPr>
+        <w:tab/>
+      </w:r>
+    </w:p>
+    <w:p>
+      <w:pPr>
+        <w:ind w:firstLine="0"/>
+        <w:rPr>
+          <w:i/>
+          <w:szCs w:val="28"/>
+          <w:u w:val="single"/>
+        </w:rPr>
+      </w:pPr>
+      <w:r>
+        <w:rPr>
+          <w:i/>
+          <w:szCs w:val="28"/>
+          <w:u w:val="single"/>
+        </w:rPr>
+        <w:t>3) введение;</w:t>
+      </w:r>
+      <w:r>
+        <w:rPr>
+          <w:i/>
+          <w:szCs w:val="28"/>
+          <w:u w:val="single"/>
+        </w:rPr>
+        <w:tab/>
+      </w:r>
+      <w:r>
+        <w:rPr>
+          <w:i/>
+          <w:szCs w:val="28"/>
+          <w:u w:val="single"/>
+        </w:rPr>
+        <w:tab/>
+      </w:r>
+      <w:r>
+        <w:rPr>
+          <w:i/>
+          <w:szCs w:val="28"/>
+          <w:u w:val="single"/>
+        </w:rPr>
+        <w:tab/>
+      </w:r>
+      <w:r>
+        <w:rPr>
+          <w:i/>
+          <w:szCs w:val="28"/>
+          <w:u w:val="single"/>
+        </w:rPr>
+        <w:tab/>
+      </w:r>
+      <w:r>
+        <w:rPr>
+          <w:i/>
+          <w:szCs w:val="28"/>
+          <w:u w:val="single"/>
+        </w:rPr>
+        <w:tab/>
+      </w:r>
+      <w:r>
+        <w:rPr>
+          <w:i/>
+          <w:szCs w:val="28"/>
+          <w:u w:val="single"/>
+        </w:rPr>
+        <w:tab/>
+      </w:r>
+      <w:r>
+        <w:rPr>
+          <w:i/>
+          <w:szCs w:val="28"/>
+          <w:u w:val="single"/>
+        </w:rPr>
+        <w:tab/>
+      </w:r>
+      <w:r>
+        <w:rPr>
+          <w:i/>
+          <w:szCs w:val="28"/>
+          <w:u w:val="single"/>
+        </w:rPr>
+        <w:tab/>
+      </w:r>
+      <w:r>
+        <w:rPr>
+          <w:i/>
+          <w:szCs w:val="28"/>
+          <w:u w:val="single"/>
+        </w:rPr>
+        <w:tab/>
+      </w:r>
+      <w:r>
+        <w:rPr>
+          <w:i/>
+          <w:szCs w:val="28"/>
+          <w:u w:val="single"/>
+        </w:rPr>
+        <w:tab/>
+      </w:r>
+      <w:r>
+        <w:rPr>
+          <w:i/>
+          <w:szCs w:val="28"/>
+          <w:u w:val="single"/>
+        </w:rPr>
+        <w:tab/>
+      </w:r>
+      <w:r>
+        <w:rPr>
+          <w:i/>
+          <w:szCs w:val="28"/>
+          <w:u w:val="single"/>
+        </w:rPr>
+        <w:tab/>
+      </w:r>
+    </w:p>
+    <w:p>
+      <w:pPr>
+        <w:ind w:firstLine="0"/>
+        <w:rPr>
+          <w:i/>
+          <w:szCs w:val="28"/>
+          <w:u w:val="single"/>
+        </w:rPr>
+      </w:pPr>
+      <w:r>
+        <w:rPr>
+          <w:i/>
+          <w:szCs w:val="28"/>
+          <w:u w:val="single"/>
+        </w:rPr>
+        <w:t xml:space="preserve">4) раздел 1: </w:t>
+      </w:r>
+      <w:r>
+        <w:rPr>
+          <w:i/>
+          <w:szCs w:val="28"/>
+          <w:u w:val="single"/>
+        </w:rPr>
+        <w:t>постановка задачи и обзор аналогичных решений;</w:t>
+      </w:r>
+      <w:r>
+        <w:rPr>
+          <w:i/>
+          <w:szCs w:val="28"/>
+          <w:u w:val="single"/>
         </w:rPr>
         <w:t xml:space="preserve"> </w:t>
       </w:r>
       <w:r>
-        <w:t>Содержание расчетно-пояснительной записки (перечень подлежащих разработке вопросов):</w:t>
-      </w:r>
-      <w:r>
-        <w:rPr>
+        <w:rPr>
+          <w:i/>
+          <w:szCs w:val="28"/>
+          <w:u w:val="single"/>
+        </w:rPr>
+        <w:tab/>
+      </w:r>
+      <w:r>
+        <w:rPr>
+          <w:i/>
+          <w:szCs w:val="28"/>
+          <w:u w:val="single"/>
+        </w:rPr>
+        <w:tab/>
+      </w:r>
+      <w:r>
+        <w:rPr>
+          <w:i/>
+          <w:szCs w:val="28"/>
+          <w:u w:val="single"/>
+        </w:rPr>
+        <w:tab/>
+      </w:r>
+    </w:p>
+    <w:p>
+      <w:pPr>
+        <w:ind w:firstLine="0"/>
+        <w:rPr>
+          <w:i/>
+          <w:szCs w:val="28"/>
+          <w:u w:val="single"/>
+        </w:rPr>
+      </w:pPr>
+      <w:r>
+        <w:rPr>
+          <w:i/>
+          <w:szCs w:val="28"/>
+          <w:u w:val="single"/>
+        </w:rPr>
+        <w:t xml:space="preserve">5) раздел 2: </w:t>
+      </w:r>
+      <w:r>
+        <w:rPr>
+          <w:i/>
+          <w:szCs w:val="28"/>
+          <w:u w:val="single"/>
+        </w:rPr>
+        <w:t xml:space="preserve">проектирование </w:t>
+      </w:r>
+      <w:r>
+        <w:rPr>
+          <w:i/>
+          <w:szCs w:val="28"/>
+          <w:u w:val="single"/>
+        </w:rPr>
+        <w:t>приложения</w:t>
+      </w:r>
+      <w:r>
+        <w:rPr>
+          <w:i/>
+          <w:u w:val="single"/>
+        </w:rPr>
+        <w:t>;</w:t>
+      </w:r>
+      <w:r>
+        <w:rPr>
+          <w:i/>
+          <w:u w:val="single"/>
+        </w:rPr>
+        <w:tab/>
+        <w:t xml:space="preserve">                     </w:t>
+      </w:r>
+      <w:r>
+        <w:rPr>
+          <w:i/>
+          <w:szCs w:val="28"/>
+          <w:u w:val="single"/>
+        </w:rPr>
+        <w:tab/>
+      </w:r>
+    </w:p>
+    <w:p>
+      <w:pPr>
+        <w:ind w:firstLine="0"/>
+        <w:rPr>
+          <w:i/>
+          <w:szCs w:val="28"/>
+          <w:u w:val="single"/>
+        </w:rPr>
+      </w:pPr>
+      <w:r>
+        <w:rPr>
+          <w:i/>
+          <w:szCs w:val="28"/>
+          <w:u w:val="single"/>
+        </w:rPr>
+        <w:t>6) раздел 3</w:t>
+      </w:r>
+      <w:r>
+        <w:rPr>
+          <w:i/>
+          <w:u w:val="single"/>
+        </w:rPr>
+        <w:t xml:space="preserve">: </w:t>
+      </w:r>
+      <w:r>
+        <w:rPr>
+          <w:i/>
+          <w:u w:val="single"/>
+        </w:rPr>
+        <w:t>реализация</w:t>
+      </w:r>
+      <w:r>
+        <w:rPr>
+          <w:i/>
+          <w:u w:val="single"/>
+        </w:rPr>
+        <w:t xml:space="preserve"> приложения</w:t>
+      </w:r>
+      <w:r>
+        <w:rPr>
+          <w:i/>
+          <w:szCs w:val="28"/>
+          <w:u w:val="single"/>
+        </w:rPr>
+        <w:t>;</w:t>
+      </w:r>
+      <w:r>
+        <w:rPr>
+          <w:i/>
+          <w:szCs w:val="28"/>
+          <w:u w:val="single"/>
+        </w:rPr>
+        <w:tab/>
+      </w:r>
+      <w:r>
+        <w:rPr>
+          <w:i/>
+          <w:szCs w:val="28"/>
+          <w:u w:val="single"/>
+        </w:rPr>
+        <w:tab/>
+      </w:r>
+      <w:r>
+        <w:rPr>
+          <w:i/>
+          <w:szCs w:val="28"/>
+          <w:u w:val="single"/>
+        </w:rPr>
+        <w:tab/>
+      </w:r>
+      <w:r>
+        <w:rPr>
+          <w:i/>
+          <w:szCs w:val="28"/>
           <w:u w:val="single"/>
         </w:rPr>
         <w:t xml:space="preserve"> </w:t>
       </w:r>
+      <w:r>
+        <w:rPr>
+          <w:i/>
+          <w:u w:val="single"/>
+        </w:rPr>
+        <w:tab/>
+      </w:r>
+      <w:r>
+        <w:rPr>
+          <w:i/>
+          <w:u w:val="single"/>
+        </w:rPr>
+        <w:tab/>
+      </w:r>
+      <w:r>
+        <w:rPr>
+          <w:i/>
+          <w:szCs w:val="28"/>
+          <w:u w:val="single"/>
+        </w:rPr>
+        <w:t xml:space="preserve"> </w:t>
+      </w:r>
     </w:p>
     <w:p>
       <w:pPr>
         <w:ind w:firstLine="0"/>
         <w:rPr>
-          <w:szCs w:val="28"/>
-        </w:rPr>
-      </w:pPr>
-      <w:r>
-        <w:rPr>
-          <w:i/>
-          <w:szCs w:val="28"/>
-          <w:u w:val="single"/>
-        </w:rPr>
-        <w:t>1) реферат;</w:t>
-      </w:r>
-      <w:r>
-        <w:rPr>
-          <w:i/>
-          <w:szCs w:val="28"/>
-          <w:u w:val="single"/>
-        </w:rPr>
-        <w:tab/>
-      </w:r>
-      <w:r>
-        <w:rPr>
-          <w:i/>
-          <w:szCs w:val="28"/>
-          <w:u w:val="single"/>
-        </w:rPr>
-        <w:tab/>
-      </w:r>
-      <w:r>
-        <w:rPr>
-          <w:i/>
-          <w:szCs w:val="28"/>
-          <w:u w:val="single"/>
-        </w:rPr>
-        <w:tab/>
-      </w:r>
-      <w:r>
-        <w:rPr>
-          <w:i/>
-          <w:szCs w:val="28"/>
-          <w:u w:val="single"/>
-        </w:rPr>
-        <w:tab/>
-      </w:r>
-      <w:r>
-        <w:rPr>
-          <w:i/>
-          <w:szCs w:val="28"/>
-          <w:u w:val="single"/>
-        </w:rPr>
-        <w:tab/>
-      </w:r>
-      <w:r>
-        <w:rPr>
-          <w:i/>
-          <w:szCs w:val="28"/>
-          <w:u w:val="single"/>
-        </w:rPr>
-        <w:tab/>
-      </w:r>
-      <w:r>
-        <w:rPr>
-          <w:i/>
-          <w:szCs w:val="28"/>
-          <w:u w:val="single"/>
-        </w:rPr>
-        <w:tab/>
-      </w:r>
-      <w:r>
-        <w:rPr>
-          <w:i/>
-          <w:szCs w:val="28"/>
-          <w:u w:val="single"/>
-        </w:rPr>
-        <w:tab/>
-      </w:r>
-      <w:r>
-        <w:rPr>
-          <w:i/>
-          <w:szCs w:val="28"/>
-          <w:u w:val="single"/>
-        </w:rPr>
-        <w:tab/>
-      </w:r>
-      <w:r>
-        <w:rPr>
-          <w:i/>
-          <w:szCs w:val="28"/>
-          <w:u w:val="single"/>
-        </w:rPr>
-        <w:tab/>
-      </w:r>
-      <w:r>
-        <w:rPr>
-          <w:i/>
-          <w:szCs w:val="28"/>
-          <w:u w:val="single"/>
-        </w:rPr>
-        <w:tab/>
-      </w:r>
-      <w:r>
-        <w:rPr>
-          <w:i/>
-          <w:szCs w:val="28"/>
-          <w:u w:val="single"/>
-        </w:rPr>
-        <w:tab/>
+          <w:i/>
+          <w:szCs w:val="28"/>
+          <w:u w:val="single"/>
+        </w:rPr>
+      </w:pPr>
+      <w:r>
+        <w:rPr>
+          <w:i/>
+          <w:szCs w:val="28"/>
+          <w:u w:val="single"/>
+        </w:rPr>
+        <w:t>7) раздел 4: тестирование</w:t>
+      </w:r>
+      <w:r>
+        <w:rPr>
+          <w:i/>
+          <w:szCs w:val="28"/>
+          <w:u w:val="single"/>
+        </w:rPr>
+        <w:t xml:space="preserve"> приложения</w:t>
+      </w:r>
+      <w:r>
+        <w:rPr>
+          <w:i/>
+          <w:szCs w:val="28"/>
+          <w:u w:val="single"/>
+        </w:rPr>
+        <w:t>;</w:t>
       </w:r>
     </w:p>
     <w:p>
@@ -1074,103 +1530,103 @@
           <w:szCs w:val="28"/>
           <w:u w:val="single"/>
         </w:rPr>
-        <w:t>2) содержание;</w:t>
-      </w:r>
-      <w:r>
-        <w:rPr>
-          <w:i/>
-          <w:szCs w:val="28"/>
-          <w:u w:val="single"/>
-        </w:rPr>
-        <w:tab/>
-      </w:r>
-      <w:r>
-        <w:rPr>
-          <w:i/>
-          <w:szCs w:val="28"/>
-          <w:u w:val="single"/>
-        </w:rPr>
-        <w:tab/>
-      </w:r>
-      <w:r>
-        <w:rPr>
-          <w:i/>
-          <w:szCs w:val="28"/>
-          <w:u w:val="single"/>
-        </w:rPr>
-        <w:tab/>
-      </w:r>
-      <w:r>
-        <w:rPr>
-          <w:i/>
-          <w:szCs w:val="28"/>
-          <w:u w:val="single"/>
-        </w:rPr>
-        <w:tab/>
-      </w:r>
-      <w:r>
-        <w:rPr>
-          <w:i/>
-          <w:szCs w:val="28"/>
-          <w:u w:val="single"/>
-        </w:rPr>
-        <w:tab/>
-      </w:r>
-      <w:r>
-        <w:rPr>
-          <w:i/>
-          <w:szCs w:val="28"/>
-          <w:u w:val="single"/>
-        </w:rPr>
-        <w:tab/>
-      </w:r>
-      <w:r>
-        <w:rPr>
-          <w:i/>
-          <w:szCs w:val="28"/>
-          <w:u w:val="single"/>
-        </w:rPr>
-        <w:tab/>
-      </w:r>
-      <w:r>
-        <w:rPr>
-          <w:i/>
-          <w:szCs w:val="28"/>
-          <w:u w:val="single"/>
-        </w:rPr>
-        <w:tab/>
-      </w:r>
-      <w:r>
-        <w:rPr>
-          <w:i/>
-          <w:szCs w:val="28"/>
-          <w:u w:val="single"/>
-        </w:rPr>
-        <w:tab/>
-      </w:r>
-      <w:r>
-        <w:rPr>
-          <w:i/>
-          <w:szCs w:val="28"/>
-          <w:u w:val="single"/>
-        </w:rPr>
-        <w:tab/>
-      </w:r>
-      <w:r>
-        <w:rPr>
-          <w:i/>
-          <w:szCs w:val="28"/>
-          <w:u w:val="single"/>
-        </w:rPr>
-        <w:tab/>
-      </w:r>
-      <w:r>
-        <w:rPr>
-          <w:i/>
-          <w:szCs w:val="28"/>
-          <w:u w:val="single"/>
-        </w:rPr>
-        <w:tab/>
+        <w:t>8</w:t>
+      </w:r>
+      <w:r>
+        <w:rPr>
+          <w:i/>
+          <w:szCs w:val="28"/>
+          <w:u w:val="single"/>
+        </w:rPr>
+        <w:t xml:space="preserve">) раздел </w:t>
+      </w:r>
+      <w:r>
+        <w:rPr>
+          <w:i/>
+          <w:szCs w:val="28"/>
+          <w:u w:val="single"/>
+        </w:rPr>
+        <w:t>5</w:t>
+      </w:r>
+      <w:r>
+        <w:rPr>
+          <w:i/>
+          <w:szCs w:val="28"/>
+          <w:u w:val="single"/>
+        </w:rPr>
+        <w:t xml:space="preserve">: </w:t>
+      </w:r>
+      <w:r>
+        <w:rPr>
+          <w:i/>
+          <w:szCs w:val="28"/>
+          <w:u w:val="single"/>
+        </w:rPr>
+        <w:t>руководство программиста</w:t>
+      </w:r>
+      <w:r>
+        <w:rPr>
+          <w:i/>
+          <w:szCs w:val="28"/>
+          <w:u w:val="single"/>
+        </w:rPr>
+        <w:t>;</w:t>
+      </w:r>
+      <w:r>
+        <w:rPr>
+          <w:i/>
+          <w:szCs w:val="28"/>
+          <w:u w:val="single"/>
+        </w:rPr>
+        <w:tab/>
+      </w:r>
+      <w:r>
+        <w:rPr>
+          <w:i/>
+          <w:szCs w:val="28"/>
+          <w:u w:val="single"/>
+        </w:rPr>
+        <w:tab/>
+      </w:r>
+      <w:r>
+        <w:rPr>
+          <w:i/>
+          <w:szCs w:val="28"/>
+          <w:u w:val="single"/>
+        </w:rPr>
+        <w:tab/>
+      </w:r>
+      <w:r>
+        <w:rPr>
+          <w:i/>
+          <w:szCs w:val="28"/>
+          <w:u w:val="single"/>
+        </w:rPr>
+        <w:tab/>
+      </w:r>
+      <w:r>
+        <w:rPr>
+          <w:i/>
+          <w:szCs w:val="28"/>
+          <w:u w:val="single"/>
+        </w:rPr>
+        <w:tab/>
+      </w:r>
+      <w:r>
+        <w:rPr>
+          <w:i/>
+          <w:szCs w:val="28"/>
+          <w:u w:val="single"/>
+        </w:rPr>
+        <w:tab/>
+      </w:r>
+      <w:r>
+        <w:rPr>
+          <w:i/>
+          <w:szCs w:val="28"/>
+          <w:u w:val="single"/>
+        </w:rPr>
+        <w:t>;</w:t>
       </w:r>
     </w:p>
     <w:p>
@@ -1188,55 +1644,47 @@
           <w:szCs w:val="28"/>
           <w:u w:val="single"/>
         </w:rPr>
-        <w:t>3) введение;</w:t>
-      </w:r>
-      <w:r>
-        <w:rPr>
-          <w:i/>
-          <w:szCs w:val="28"/>
-          <w:u w:val="single"/>
-        </w:rPr>
-        <w:tab/>
-      </w:r>
-      <w:r>
-        <w:rPr>
-          <w:i/>
-          <w:szCs w:val="28"/>
-          <w:u w:val="single"/>
-        </w:rPr>
-        <w:tab/>
-      </w:r>
-      <w:r>
-        <w:rPr>
-          <w:i/>
-          <w:szCs w:val="28"/>
-          <w:u w:val="single"/>
-        </w:rPr>
-        <w:tab/>
-      </w:r>
-      <w:r>
-        <w:rPr>
-          <w:i/>
-          <w:szCs w:val="28"/>
-          <w:u w:val="single"/>
-        </w:rPr>
-        <w:tab/>
-      </w:r>
-      <w:r>
-        <w:rPr>
-          <w:i/>
-          <w:szCs w:val="28"/>
-          <w:u w:val="single"/>
-        </w:rPr>
-        <w:tab/>
-      </w:r>
-      <w:r>
-        <w:rPr>
-          <w:i/>
-          <w:szCs w:val="28"/>
-          <w:u w:val="single"/>
-        </w:rPr>
-        <w:tab/>
+        <w:t>9</w:t>
+      </w:r>
+      <w:r>
+        <w:rPr>
+          <w:i/>
+          <w:szCs w:val="28"/>
+          <w:u w:val="single"/>
+        </w:rPr>
+        <w:t xml:space="preserve">) раздел </w:t>
+      </w:r>
+      <w:r>
+        <w:rPr>
+          <w:i/>
+          <w:szCs w:val="28"/>
+          <w:u w:val="single"/>
+        </w:rPr>
+        <w:t>6</w:t>
+      </w:r>
+      <w:r>
+        <w:rPr>
+          <w:i/>
+          <w:szCs w:val="28"/>
+          <w:u w:val="single"/>
+        </w:rPr>
+        <w:t xml:space="preserve">: руководство </w:t>
+      </w:r>
+      <w:r>
+        <w:rPr>
+          <w:i/>
+          <w:szCs w:val="28"/>
+          <w:u w:val="single"/>
+        </w:rPr>
+        <w:t>пользователя</w:t>
+      </w:r>
+      <w:r>
+        <w:rPr>
+          <w:i/>
+          <w:szCs w:val="28"/>
+          <w:u w:val="single"/>
+        </w:rPr>
+        <w:t>;</w:t>
       </w:r>
       <w:r>
         <w:rPr>
@@ -1302,23 +1750,55 @@
           <w:szCs w:val="28"/>
           <w:u w:val="single"/>
         </w:rPr>
-        <w:t xml:space="preserve">4) раздел 1: </w:t>
-      </w:r>
-      <w:r>
-        <w:rPr>
-          <w:i/>
-          <w:szCs w:val="28"/>
-          <w:u w:val="single"/>
-        </w:rPr>
-        <w:t>постановка задачи и обзор аналогичных решений;</w:t>
-      </w:r>
-      <w:r>
-        <w:rPr>
-          <w:i/>
-          <w:szCs w:val="28"/>
-          <w:u w:val="single"/>
-        </w:rPr>
-        <w:t xml:space="preserve"> </w:t>
+        <w:t>10</w:t>
+      </w:r>
+      <w:r>
+        <w:rPr>
+          <w:i/>
+          <w:szCs w:val="28"/>
+          <w:u w:val="single"/>
+        </w:rPr>
+        <w:t>) раздел</w:t>
+      </w:r>
+      <w:r>
+        <w:rPr>
+          <w:i/>
+          <w:szCs w:val="28"/>
+          <w:u w:val="single"/>
+        </w:rPr>
+        <w:t xml:space="preserve"> 7</w:t>
+      </w:r>
+      <w:r>
+        <w:rPr>
+          <w:i/>
+          <w:szCs w:val="28"/>
+          <w:u w:val="single"/>
+        </w:rPr>
+        <w:t xml:space="preserve">: </w:t>
+      </w:r>
+      <w:r>
+        <w:rPr>
+          <w:i/>
+          <w:szCs w:val="28"/>
+          <w:u w:val="single"/>
+        </w:rPr>
+        <w:t>технико-экономическое обоснование проекта</w:t>
+      </w:r>
+      <w:r>
+        <w:rPr>
+          <w:i/>
+          <w:szCs w:val="28"/>
+          <w:u w:val="single"/>
+        </w:rPr>
+        <w:t>;</w:t>
+      </w:r>
+      <w:r>
+        <w:rPr>
+          <w:i/>
+          <w:szCs w:val="28"/>
+          <w:u w:val="single"/>
+        </w:rPr>
+        <w:tab/>
       </w:r>
       <w:r>
         <w:rPr>
@@ -1360,38 +1840,103 @@
           <w:szCs w:val="28"/>
           <w:u w:val="single"/>
         </w:rPr>
-        <w:t xml:space="preserve">5) раздел 2: </w:t>
-      </w:r>
-      <w:r>
-        <w:rPr>
-          <w:i/>
-          <w:szCs w:val="28"/>
-          <w:u w:val="single"/>
-        </w:rPr>
-        <w:t xml:space="preserve">проектирование </w:t>
-      </w:r>
-      <w:r>
-        <w:rPr>
-          <w:i/>
-          <w:szCs w:val="28"/>
-          <w:u w:val="single"/>
-        </w:rPr>
-        <w:t>приложения</w:t>
-      </w:r>
-      <w:r>
-        <w:rPr>
-          <w:i/>
-          <w:u w:val="single"/>
-        </w:rPr>
-        <w:t>;</w:t>
-      </w:r>
-      <w:r>
-        <w:rPr>
-          <w:i/>
-          <w:u w:val="single"/>
-        </w:rPr>
-        <w:tab/>
-        <w:t xml:space="preserve">                     </w:t>
+        <w:t>11</w:t>
+      </w:r>
+      <w:r>
+        <w:rPr>
+          <w:i/>
+          <w:szCs w:val="28"/>
+          <w:u w:val="single"/>
+        </w:rPr>
+        <w:t xml:space="preserve">) заключение; </w:t>
+      </w:r>
+      <w:r>
+        <w:rPr>
+          <w:i/>
+          <w:szCs w:val="28"/>
+          <w:u w:val="single"/>
+        </w:rPr>
+        <w:tab/>
+      </w:r>
+      <w:r>
+        <w:rPr>
+          <w:i/>
+          <w:szCs w:val="28"/>
+          <w:u w:val="single"/>
+        </w:rPr>
+        <w:tab/>
+      </w:r>
+      <w:r>
+        <w:rPr>
+          <w:i/>
+          <w:szCs w:val="28"/>
+          <w:u w:val="single"/>
+        </w:rPr>
+        <w:tab/>
+      </w:r>
+      <w:r>
+        <w:rPr>
+          <w:i/>
+          <w:szCs w:val="28"/>
+          <w:u w:val="single"/>
+        </w:rPr>
+        <w:tab/>
+      </w:r>
+      <w:r>
+        <w:rPr>
+          <w:i/>
+          <w:szCs w:val="28"/>
+          <w:u w:val="single"/>
+        </w:rPr>
+        <w:tab/>
+      </w:r>
+      <w:r>
+        <w:rPr>
+          <w:i/>
+          <w:szCs w:val="28"/>
+          <w:u w:val="single"/>
+        </w:rPr>
+        <w:tab/>
+      </w:r>
+      <w:r>
+        <w:rPr>
+          <w:i/>
+          <w:szCs w:val="28"/>
+          <w:u w:val="single"/>
+        </w:rPr>
+        <w:tab/>
+      </w:r>
+      <w:r>
+        <w:rPr>
+          <w:i/>
+          <w:szCs w:val="28"/>
+          <w:u w:val="single"/>
+        </w:rPr>
+        <w:tab/>
+      </w:r>
+      <w:r>
+        <w:rPr>
+          <w:i/>
+          <w:szCs w:val="28"/>
+          <w:u w:val="single"/>
+        </w:rPr>
+        <w:tab/>
+      </w:r>
+      <w:r>
+        <w:rPr>
+          <w:i/>
+          <w:szCs w:val="28"/>
+          <w:u w:val="single"/>
+        </w:rPr>
+        <w:tab/>
+      </w:r>
+      <w:r>
+        <w:rPr>
+          <w:i/>
+          <w:szCs w:val="28"/>
+          <w:u w:val="single"/>
+        </w:rPr>
+        <w:tab/>
       </w:r>
       <w:r>
         <w:rPr>
@@ -1417,90 +1962,87 @@
           <w:szCs w:val="28"/>
           <w:u w:val="single"/>
         </w:rPr>
-        <w:t>6) раздел 3</w:t>
-      </w:r>
-      <w:r>
-        <w:rPr>
-          <w:i/>
-          <w:u w:val="single"/>
-        </w:rPr>
-        <w:t xml:space="preserve">: </w:t>
-      </w:r>
-      <w:r>
-        <w:rPr>
-          <w:i/>
-          <w:u w:val="single"/>
-        </w:rPr>
-        <w:t>реализация</w:t>
-      </w:r>
-      <w:r>
-        <w:rPr>
-          <w:i/>
-          <w:u w:val="single"/>
-        </w:rPr>
-        <w:t xml:space="preserve"> приложения</w:t>
-      </w:r>
-      <w:r>
-        <w:rPr>
-          <w:i/>
-          <w:szCs w:val="28"/>
-          <w:u w:val="single"/>
-        </w:rPr>
-        <w:t>;</w:t>
-      </w:r>
-      <w:r>
-        <w:rPr>
-          <w:i/>
-          <w:szCs w:val="28"/>
-          <w:u w:val="single"/>
-        </w:rPr>
-        <w:tab/>
-      </w:r>
-      <w:r>
-        <w:rPr>
-          <w:i/>
-          <w:szCs w:val="28"/>
-          <w:u w:val="single"/>
-        </w:rPr>
-        <w:tab/>
-      </w:r>
-      <w:r>
-        <w:rPr>
-          <w:i/>
-          <w:szCs w:val="28"/>
-          <w:u w:val="single"/>
-        </w:rPr>
-        <w:tab/>
-      </w:r>
-      <w:r>
-        <w:rPr>
-          <w:i/>
-          <w:szCs w:val="28"/>
-          <w:u w:val="single"/>
-        </w:rPr>
-        <w:t xml:space="preserve"> </w:t>
-      </w:r>
-      <w:r>
-        <w:rPr>
-          <w:i/>
-          <w:u w:val="single"/>
-        </w:rPr>
-        <w:tab/>
-      </w:r>
-      <w:r>
-        <w:rPr>
-          <w:i/>
-          <w:u w:val="single"/>
-        </w:rPr>
-        <w:tab/>
-      </w:r>
-      <w:r>
-        <w:rPr>
-          <w:i/>
-          <w:szCs w:val="28"/>
-          <w:u w:val="single"/>
-        </w:rPr>
-        <w:t xml:space="preserve"> </w:t>
+        <w:t>1</w:t>
+      </w:r>
+      <w:r>
+        <w:rPr>
+          <w:i/>
+          <w:szCs w:val="28"/>
+          <w:u w:val="single"/>
+        </w:rPr>
+        <w:t>2</w:t>
+      </w:r>
+      <w:r>
+        <w:rPr>
+          <w:i/>
+          <w:szCs w:val="28"/>
+          <w:u w:val="single"/>
+        </w:rPr>
+        <w:t>) список использованных источников;</w:t>
+      </w:r>
+      <w:r>
+        <w:rPr>
+          <w:i/>
+          <w:szCs w:val="28"/>
+          <w:u w:val="single"/>
+        </w:rPr>
+        <w:tab/>
+      </w:r>
+      <w:r>
+        <w:rPr>
+          <w:i/>
+          <w:szCs w:val="28"/>
+          <w:u w:val="single"/>
+        </w:rPr>
+        <w:tab/>
+      </w:r>
+      <w:r>
+        <w:rPr>
+          <w:i/>
+          <w:szCs w:val="28"/>
+          <w:u w:val="single"/>
+        </w:rPr>
+        <w:tab/>
+      </w:r>
+      <w:r>
+        <w:rPr>
+          <w:i/>
+          <w:szCs w:val="28"/>
+          <w:u w:val="single"/>
+        </w:rPr>
+        <w:tab/>
+      </w:r>
+      <w:r>
+        <w:rPr>
+          <w:i/>
+          <w:szCs w:val="28"/>
+          <w:u w:val="single"/>
+        </w:rPr>
+        <w:tab/>
+      </w:r>
+      <w:r>
+        <w:rPr>
+          <w:i/>
+          <w:szCs w:val="28"/>
+          <w:u w:val="single"/>
+        </w:rPr>
+        <w:tab/>
+      </w:r>
+      <w:r>
+        <w:rPr>
+          <w:i/>
+          <w:szCs w:val="28"/>
+          <w:u w:val="single"/>
+        </w:rPr>
+        <w:tab/>
+      </w:r>
+      <w:r>
+        <w:rPr>
+          <w:i/>
+          <w:szCs w:val="28"/>
+          <w:u w:val="single"/>
+        </w:rPr>
+        <w:tab/>
       </w:r>
     </w:p>
     <w:p>
@@ -1518,23 +2060,87 @@
           <w:szCs w:val="28"/>
           <w:u w:val="single"/>
         </w:rPr>
-        <w:t>7) раздел 4: тестирование</w:t>
-      </w:r>
-      <w:r>
-        <w:rPr>
-          <w:i/>
-          <w:szCs w:val="28"/>
-          <w:u w:val="single"/>
-        </w:rPr>
-        <w:t xml:space="preserve"> приложения</w:t>
-      </w:r>
-      <w:r>
-        <w:rPr>
-          <w:i/>
-          <w:szCs w:val="28"/>
-          <w:u w:val="single"/>
-        </w:rPr>
-        <w:t>;</w:t>
+        <w:t>1</w:t>
+      </w:r>
+      <w:r>
+        <w:rPr>
+          <w:i/>
+          <w:szCs w:val="28"/>
+          <w:u w:val="single"/>
+        </w:rPr>
+        <w:t>3</w:t>
+      </w:r>
+      <w:r>
+        <w:rPr>
+          <w:i/>
+          <w:szCs w:val="28"/>
+          <w:u w:val="single"/>
+        </w:rPr>
+        <w:t>) приложения и графическая часть;</w:t>
+      </w:r>
+      <w:r>
+        <w:rPr>
+          <w:i/>
+          <w:szCs w:val="28"/>
+          <w:u w:val="single"/>
+        </w:rPr>
+        <w:tab/>
+      </w:r>
+      <w:r>
+        <w:rPr>
+          <w:i/>
+          <w:szCs w:val="28"/>
+          <w:u w:val="single"/>
+        </w:rPr>
+        <w:tab/>
+      </w:r>
+      <w:r>
+        <w:rPr>
+          <w:i/>
+          <w:szCs w:val="28"/>
+          <w:u w:val="single"/>
+        </w:rPr>
+        <w:tab/>
+      </w:r>
+      <w:r>
+        <w:rPr>
+          <w:i/>
+          <w:szCs w:val="28"/>
+          <w:u w:val="single"/>
+        </w:rPr>
+        <w:tab/>
+      </w:r>
+      <w:r>
+        <w:rPr>
+          <w:i/>
+          <w:szCs w:val="28"/>
+          <w:u w:val="single"/>
+        </w:rPr>
+        <w:tab/>
+      </w:r>
+      <w:r>
+        <w:rPr>
+          <w:i/>
+          <w:szCs w:val="28"/>
+          <w:u w:val="single"/>
+        </w:rPr>
+        <w:tab/>
+      </w:r>
+      <w:r>
+        <w:rPr>
+          <w:i/>
+          <w:szCs w:val="28"/>
+          <w:u w:val="single"/>
+        </w:rPr>
+        <w:tab/>
+      </w:r>
+      <w:r>
+        <w:rPr>
+          <w:i/>
+          <w:szCs w:val="28"/>
+          <w:u w:val="single"/>
+        </w:rPr>
+        <w:tab/>
       </w:r>
     </w:p>
     <w:p>
@@ -1546,608 +2152,6 @@
           <w:u w:val="single"/>
         </w:rPr>
       </w:pPr>
-      <w:r>
-        <w:rPr>
-          <w:i/>
-          <w:szCs w:val="28"/>
-          <w:u w:val="single"/>
-        </w:rPr>
-        <w:t>8</w:t>
-      </w:r>
-      <w:r>
-        <w:rPr>
-          <w:i/>
-          <w:szCs w:val="28"/>
-          <w:u w:val="single"/>
-        </w:rPr>
-        <w:t xml:space="preserve">) раздел </w:t>
-      </w:r>
-      <w:r>
-        <w:rPr>
-          <w:i/>
-          <w:szCs w:val="28"/>
-          <w:u w:val="single"/>
-        </w:rPr>
-        <w:t>5</w:t>
-      </w:r>
-      <w:r>
-        <w:rPr>
-          <w:i/>
-          <w:szCs w:val="28"/>
-          <w:u w:val="single"/>
-        </w:rPr>
-        <w:t xml:space="preserve">: </w:t>
-      </w:r>
-      <w:r>
-        <w:rPr>
-          <w:i/>
-          <w:szCs w:val="28"/>
-          <w:u w:val="single"/>
-        </w:rPr>
-        <w:t>руководство программиста</w:t>
-      </w:r>
-      <w:r>
-        <w:rPr>
-          <w:i/>
-          <w:szCs w:val="28"/>
-          <w:u w:val="single"/>
-        </w:rPr>
-        <w:t>;</w:t>
-      </w:r>
-      <w:r>
-        <w:rPr>
-          <w:i/>
-          <w:szCs w:val="28"/>
-          <w:u w:val="single"/>
-        </w:rPr>
-        <w:tab/>
-      </w:r>
-      <w:r>
-        <w:rPr>
-          <w:i/>
-          <w:szCs w:val="28"/>
-          <w:u w:val="single"/>
-        </w:rPr>
-        <w:tab/>
-      </w:r>
-      <w:r>
-        <w:rPr>
-          <w:i/>
-          <w:szCs w:val="28"/>
-          <w:u w:val="single"/>
-        </w:rPr>
-        <w:tab/>
-      </w:r>
-      <w:r>
-        <w:rPr>
-          <w:i/>
-          <w:szCs w:val="28"/>
-          <w:u w:val="single"/>
-        </w:rPr>
-        <w:tab/>
-      </w:r>
-      <w:r>
-        <w:rPr>
-          <w:i/>
-          <w:szCs w:val="28"/>
-          <w:u w:val="single"/>
-        </w:rPr>
-        <w:tab/>
-      </w:r>
-      <w:r>
-        <w:rPr>
-          <w:i/>
-          <w:szCs w:val="28"/>
-          <w:u w:val="single"/>
-        </w:rPr>
-        <w:tab/>
-      </w:r>
-    </w:p>
-    <w:p>
-      <w:pPr>
-        <w:ind w:firstLine="0"/>
-        <w:rPr>
-          <w:i/>
-          <w:szCs w:val="28"/>
-          <w:u w:val="single"/>
-        </w:rPr>
-      </w:pPr>
-      <w:r>
-        <w:rPr>
-          <w:i/>
-          <w:szCs w:val="28"/>
-          <w:u w:val="single"/>
-        </w:rPr>
-        <w:t>9</w:t>
-      </w:r>
-      <w:r>
-        <w:rPr>
-          <w:i/>
-          <w:szCs w:val="28"/>
-          <w:u w:val="single"/>
-        </w:rPr>
-        <w:t>) раздел 6</w:t>
-      </w:r>
-      <w:r>
-        <w:rPr>
-          <w:i/>
-          <w:szCs w:val="28"/>
-          <w:u w:val="single"/>
-        </w:rPr>
-        <w:t xml:space="preserve">: </w:t>
-      </w:r>
-      <w:r>
-        <w:rPr>
-          <w:i/>
-          <w:szCs w:val="28"/>
-          <w:u w:val="single"/>
-        </w:rPr>
-        <w:t>технико-экономическое обоснование проекта</w:t>
-      </w:r>
-      <w:r>
-        <w:rPr>
-          <w:i/>
-          <w:szCs w:val="28"/>
-          <w:u w:val="single"/>
-        </w:rPr>
-        <w:t>;</w:t>
-      </w:r>
-      <w:r>
-        <w:rPr>
-          <w:i/>
-          <w:szCs w:val="28"/>
-          <w:u w:val="single"/>
-        </w:rPr>
-        <w:tab/>
-      </w:r>
-      <w:r>
-        <w:rPr>
-          <w:i/>
-          <w:szCs w:val="28"/>
-          <w:u w:val="single"/>
-        </w:rPr>
-        <w:tab/>
-      </w:r>
-      <w:r>
-        <w:rPr>
-          <w:i/>
-          <w:szCs w:val="28"/>
-          <w:u w:val="single"/>
-        </w:rPr>
-        <w:tab/>
-      </w:r>
-      <w:r>
-        <w:rPr>
-          <w:i/>
-          <w:szCs w:val="28"/>
-          <w:u w:val="single"/>
-        </w:rPr>
-        <w:tab/>
-      </w:r>
-      <w:r>
-        <w:rPr>
-          <w:i/>
-          <w:szCs w:val="28"/>
-          <w:u w:val="single"/>
-        </w:rPr>
-        <w:tab/>
-      </w:r>
-    </w:p>
-    <w:p>
-      <w:pPr>
-        <w:ind w:firstLine="0"/>
-        <w:rPr>
-          <w:i/>
-          <w:szCs w:val="28"/>
-          <w:u w:val="single"/>
-        </w:rPr>
-      </w:pPr>
-      <w:r>
-        <w:rPr>
-          <w:i/>
-          <w:szCs w:val="28"/>
-          <w:u w:val="single"/>
-        </w:rPr>
-        <w:t>1</w:t>
-      </w:r>
-      <w:r>
-        <w:rPr>
-          <w:i/>
-          <w:szCs w:val="28"/>
-          <w:u w:val="single"/>
-        </w:rPr>
-        <w:t>0</w:t>
-      </w:r>
-      <w:r>
-        <w:rPr>
-          <w:i/>
-          <w:szCs w:val="28"/>
-          <w:u w:val="single"/>
-        </w:rPr>
-        <w:t xml:space="preserve">) заключение; </w:t>
-      </w:r>
-      <w:r>
-        <w:rPr>
-          <w:i/>
-          <w:szCs w:val="28"/>
-          <w:u w:val="single"/>
-        </w:rPr>
-        <w:tab/>
-      </w:r>
-      <w:r>
-        <w:rPr>
-          <w:i/>
-          <w:szCs w:val="28"/>
-          <w:u w:val="single"/>
-        </w:rPr>
-        <w:tab/>
-      </w:r>
-      <w:r>
-        <w:rPr>
-          <w:i/>
-          <w:szCs w:val="28"/>
-          <w:u w:val="single"/>
-        </w:rPr>
-        <w:tab/>
-      </w:r>
-      <w:r>
-        <w:rPr>
-          <w:i/>
-          <w:szCs w:val="28"/>
-          <w:u w:val="single"/>
-        </w:rPr>
-        <w:tab/>
-      </w:r>
-      <w:r>
-        <w:rPr>
-          <w:i/>
-          <w:szCs w:val="28"/>
-          <w:u w:val="single"/>
-        </w:rPr>
-        <w:tab/>
-      </w:r>
-      <w:r>
-        <w:rPr>
-          <w:i/>
-          <w:szCs w:val="28"/>
-          <w:u w:val="single"/>
-        </w:rPr>
-        <w:tab/>
-      </w:r>
-      <w:r>
-        <w:rPr>
-          <w:i/>
-          <w:szCs w:val="28"/>
-          <w:u w:val="single"/>
-        </w:rPr>
-        <w:tab/>
-      </w:r>
-      <w:r>
-        <w:rPr>
-          <w:i/>
-          <w:szCs w:val="28"/>
-          <w:u w:val="single"/>
-        </w:rPr>
-        <w:tab/>
-      </w:r>
-      <w:r>
-        <w:rPr>
-          <w:i/>
-          <w:szCs w:val="28"/>
-          <w:u w:val="single"/>
-        </w:rPr>
-        <w:tab/>
-      </w:r>
-      <w:r>
-        <w:rPr>
-          <w:i/>
-          <w:szCs w:val="28"/>
-          <w:u w:val="single"/>
-        </w:rPr>
-        <w:tab/>
-      </w:r>
-      <w:r>
-        <w:rPr>
-          <w:i/>
-          <w:szCs w:val="28"/>
-          <w:u w:val="single"/>
-        </w:rPr>
-        <w:tab/>
-      </w:r>
-      <w:r>
-        <w:rPr>
-          <w:i/>
-          <w:szCs w:val="28"/>
-          <w:u w:val="single"/>
-        </w:rPr>
-        <w:tab/>
-      </w:r>
-    </w:p>
-    <w:p>
-      <w:pPr>
-        <w:ind w:firstLine="0"/>
-        <w:rPr>
-          <w:i/>
-          <w:szCs w:val="28"/>
-          <w:u w:val="single"/>
-        </w:rPr>
-      </w:pPr>
-      <w:r>
-        <w:rPr>
-          <w:i/>
-          <w:szCs w:val="28"/>
-          <w:u w:val="single"/>
-        </w:rPr>
-        <w:t>1</w:t>
-      </w:r>
-      <w:r>
-        <w:rPr>
-          <w:i/>
-          <w:szCs w:val="28"/>
-          <w:u w:val="single"/>
-        </w:rPr>
-        <w:t>1</w:t>
-      </w:r>
-      <w:r>
-        <w:rPr>
-          <w:i/>
-          <w:szCs w:val="28"/>
-          <w:u w:val="single"/>
-        </w:rPr>
-        <w:t>) список использованных источников;</w:t>
-      </w:r>
-      <w:r>
-        <w:rPr>
-          <w:i/>
-          <w:szCs w:val="28"/>
-          <w:u w:val="single"/>
-        </w:rPr>
-        <w:tab/>
-      </w:r>
-      <w:r>
-        <w:rPr>
-          <w:i/>
-          <w:szCs w:val="28"/>
-          <w:u w:val="single"/>
-        </w:rPr>
-        <w:tab/>
-      </w:r>
-      <w:r>
-        <w:rPr>
-          <w:i/>
-          <w:szCs w:val="28"/>
-          <w:u w:val="single"/>
-        </w:rPr>
-        <w:tab/>
-      </w:r>
-      <w:r>
-        <w:rPr>
-          <w:i/>
-          <w:szCs w:val="28"/>
-          <w:u w:val="single"/>
-        </w:rPr>
-        <w:tab/>
-      </w:r>
-      <w:r>
-        <w:rPr>
-          <w:i/>
-          <w:szCs w:val="28"/>
-          <w:u w:val="single"/>
-        </w:rPr>
-        <w:tab/>
-      </w:r>
-      <w:r>
-        <w:rPr>
-          <w:i/>
-          <w:szCs w:val="28"/>
-          <w:u w:val="single"/>
-        </w:rPr>
-        <w:tab/>
-      </w:r>
-      <w:r>
-        <w:rPr>
-          <w:i/>
-          <w:szCs w:val="28"/>
-          <w:u w:val="single"/>
-        </w:rPr>
-        <w:tab/>
-      </w:r>
-      <w:r>
-        <w:rPr>
-          <w:i/>
-          <w:szCs w:val="28"/>
-          <w:u w:val="single"/>
-        </w:rPr>
-        <w:tab/>
-      </w:r>
-    </w:p>
-    <w:p>
-      <w:pPr>
-        <w:ind w:firstLine="0"/>
-        <w:rPr>
-          <w:i/>
-          <w:szCs w:val="28"/>
-          <w:u w:val="single"/>
-        </w:rPr>
-      </w:pPr>
-      <w:r>
-        <w:rPr>
-          <w:i/>
-          <w:szCs w:val="28"/>
-          <w:u w:val="single"/>
-        </w:rPr>
-        <w:t>1</w:t>
-      </w:r>
-      <w:r>
-        <w:rPr>
-          <w:i/>
-          <w:szCs w:val="28"/>
-          <w:u w:val="single"/>
-        </w:rPr>
-        <w:t>2</w:t>
-      </w:r>
-      <w:r>
-        <w:rPr>
-          <w:i/>
-          <w:szCs w:val="28"/>
-          <w:u w:val="single"/>
-        </w:rPr>
-        <w:t>) приложения и графическая часть;</w:t>
-      </w:r>
-      <w:r>
-        <w:rPr>
-          <w:i/>
-          <w:szCs w:val="28"/>
-          <w:u w:val="single"/>
-        </w:rPr>
-        <w:tab/>
-      </w:r>
-      <w:r>
-        <w:rPr>
-          <w:i/>
-          <w:szCs w:val="28"/>
-          <w:u w:val="single"/>
-        </w:rPr>
-        <w:tab/>
-      </w:r>
-      <w:r>
-        <w:rPr>
-          <w:i/>
-          <w:szCs w:val="28"/>
-          <w:u w:val="single"/>
-        </w:rPr>
-        <w:tab/>
-      </w:r>
-      <w:r>
-        <w:rPr>
-          <w:i/>
-          <w:szCs w:val="28"/>
-          <w:u w:val="single"/>
-        </w:rPr>
-        <w:tab/>
-      </w:r>
-      <w:r>
-        <w:rPr>
-          <w:i/>
-          <w:szCs w:val="28"/>
-          <w:u w:val="single"/>
-        </w:rPr>
-        <w:tab/>
-      </w:r>
-      <w:r>
-        <w:rPr>
-          <w:i/>
-          <w:szCs w:val="28"/>
-          <w:u w:val="single"/>
-        </w:rPr>
-        <w:tab/>
-      </w:r>
-      <w:r>
-        <w:rPr>
-          <w:i/>
-          <w:szCs w:val="28"/>
-          <w:u w:val="single"/>
-        </w:rPr>
-        <w:tab/>
-      </w:r>
-      <w:r>
-        <w:rPr>
-          <w:i/>
-          <w:szCs w:val="28"/>
-          <w:u w:val="single"/>
-        </w:rPr>
-        <w:tab/>
-      </w:r>
-    </w:p>
-    <w:p>
-      <w:pPr>
-        <w:ind w:firstLine="0"/>
-        <w:rPr>
-          <w:i/>
-          <w:szCs w:val="24"/>
-          <w:u w:val="single"/>
-        </w:rPr>
-      </w:pPr>
-      <w:r>
-        <w:rPr>
-          <w:i/>
-          <w:szCs w:val="24"/>
-          <w:u w:val="single"/>
-        </w:rPr>
-        <w:tab/>
-      </w:r>
-      <w:r>
-        <w:rPr>
-          <w:i/>
-          <w:szCs w:val="24"/>
-          <w:u w:val="single"/>
-        </w:rPr>
-        <w:tab/>
-      </w:r>
-      <w:r>
-        <w:rPr>
-          <w:i/>
-          <w:szCs w:val="24"/>
-          <w:u w:val="single"/>
-        </w:rPr>
-        <w:tab/>
-      </w:r>
-      <w:r>
-        <w:rPr>
-          <w:i/>
-          <w:szCs w:val="24"/>
-          <w:u w:val="single"/>
-        </w:rPr>
-        <w:tab/>
-      </w:r>
-      <w:r>
-        <w:rPr>
-          <w:i/>
-          <w:szCs w:val="24"/>
-          <w:u w:val="single"/>
-        </w:rPr>
-        <w:tab/>
-      </w:r>
-      <w:r>
-        <w:rPr>
-          <w:i/>
-          <w:szCs w:val="24"/>
-          <w:u w:val="single"/>
-        </w:rPr>
-        <w:tab/>
-      </w:r>
-      <w:r>
-        <w:rPr>
-          <w:i/>
-          <w:szCs w:val="24"/>
-          <w:u w:val="single"/>
-        </w:rPr>
-        <w:tab/>
-      </w:r>
-      <w:r>
-        <w:rPr>
-          <w:i/>
-          <w:szCs w:val="24"/>
-          <w:u w:val="single"/>
-        </w:rPr>
-        <w:tab/>
-      </w:r>
-      <w:r>
-        <w:rPr>
-          <w:i/>
-          <w:szCs w:val="24"/>
-          <w:u w:val="single"/>
-        </w:rPr>
-        <w:tab/>
-      </w:r>
-      <w:r>
-        <w:rPr>
-          <w:i/>
-          <w:szCs w:val="24"/>
-          <w:u w:val="single"/>
-        </w:rPr>
-        <w:tab/>
-      </w:r>
     </w:p>
     <w:p>
       <w:pPr>
@@ -2197,23 +2201,17 @@
       <w:r>
         <w:rPr>
           <w:i/>
-          <w:u w:val="single"/>
-        </w:rPr>
-        <w:t>с</w:t>
-      </w:r>
-      <w:r>
-        <w:rPr>
-          <w:i/>
-          <w:u w:val="single"/>
-        </w:rPr>
-        <w:t>криншот</w:t>
-      </w:r>
-      <w:r>
-        <w:rPr>
-          <w:i/>
-          <w:u w:val="single"/>
-        </w:rPr>
-        <w:t>ы</w:t>
+          <w:szCs w:val="24"/>
+          <w:u w:val="single"/>
+        </w:rPr>
+        <w:t>схема архитектуры приложения</w:t>
+      </w:r>
+      <w:r>
+        <w:rPr>
+          <w:i/>
+          <w:u w:val="single"/>
+        </w:rPr>
+        <w:t>;</w:t>
       </w:r>
       <w:r>
         <w:rPr>
@@ -2227,11 +2225,95 @@
           <w:i/>
           <w:u w:val="single"/>
         </w:rPr>
-        <w:t>работы программы</w:t>
-      </w:r>
-      <w:r>
-        <w:rPr>
-          <w:i/>
+        <w:tab/>
+      </w:r>
+      <w:r>
+        <w:rPr>
+          <w:i/>
+          <w:u w:val="single"/>
+        </w:rPr>
+        <w:tab/>
+      </w:r>
+      <w:r>
+        <w:rPr>
+          <w:i/>
+          <w:u w:val="single"/>
+        </w:rPr>
+        <w:tab/>
+      </w:r>
+      <w:r>
+        <w:rPr>
+          <w:i/>
+          <w:u w:val="single"/>
+        </w:rPr>
+        <w:tab/>
+      </w:r>
+      <w:r>
+        <w:rPr>
+          <w:i/>
+          <w:u w:val="single"/>
+        </w:rPr>
+        <w:tab/>
+      </w:r>
+      <w:r>
+        <w:rPr>
+          <w:i/>
+          <w:u w:val="single"/>
+        </w:rPr>
+        <w:tab/>
+      </w:r>
+      <w:r>
+        <w:rPr>
+          <w:i/>
+          <w:u w:val="single"/>
+        </w:rPr>
+        <w:tab/>
+      </w:r>
+      <w:r>
+        <w:rPr>
+          <w:i/>
+          <w:u w:val="single"/>
+        </w:rPr>
+        <w:tab/>
+      </w:r>
+    </w:p>
+    <w:p>
+      <w:pPr>
+        <w:ind w:firstLine="0"/>
+        <w:rPr>
+          <w:i/>
+          <w:szCs w:val="24"/>
+          <w:u w:val="single"/>
+        </w:rPr>
+      </w:pPr>
+      <w:r>
+        <w:rPr>
+          <w:i/>
+          <w:szCs w:val="24"/>
+          <w:u w:val="single"/>
+        </w:rPr>
+        <w:t>2)</w:t>
+      </w:r>
+      <w:r>
+        <w:rPr>
+          <w:i/>
+          <w:szCs w:val="24"/>
+          <w:u w:val="single"/>
+        </w:rPr>
+        <w:t xml:space="preserve"> </w:t>
+      </w:r>
+      <w:r>
+        <w:rPr>
+          <w:i/>
+          <w:szCs w:val="24"/>
+          <w:u w:val="single"/>
+        </w:rPr>
+        <w:t>диаграмма вариантов использования</w:t>
+      </w:r>
+      <w:r>
+        <w:rPr>
+          <w:i/>
+          <w:szCs w:val="24"/>
           <w:u w:val="single"/>
         </w:rPr>
         <w:t>;</w:t>
@@ -2239,6 +2321,7 @@
       <w:r>
         <w:rPr>
           <w:i/>
+          <w:szCs w:val="24"/>
           <w:u w:val="single"/>
         </w:rPr>
         <w:t xml:space="preserve"> </w:t>
@@ -2246,55 +2329,63 @@
       <w:r>
         <w:rPr>
           <w:i/>
-          <w:u w:val="single"/>
-        </w:rPr>
-        <w:tab/>
-      </w:r>
-      <w:r>
-        <w:rPr>
-          <w:i/>
-          <w:u w:val="single"/>
-        </w:rPr>
-        <w:tab/>
-      </w:r>
-      <w:r>
-        <w:rPr>
-          <w:i/>
-          <w:u w:val="single"/>
-        </w:rPr>
-        <w:tab/>
-      </w:r>
-      <w:r>
-        <w:rPr>
-          <w:i/>
-          <w:u w:val="single"/>
-        </w:rPr>
-        <w:tab/>
-      </w:r>
-      <w:r>
-        <w:rPr>
-          <w:i/>
-          <w:u w:val="single"/>
-        </w:rPr>
-        <w:tab/>
-      </w:r>
-      <w:r>
-        <w:rPr>
-          <w:i/>
-          <w:u w:val="single"/>
-        </w:rPr>
-        <w:tab/>
-      </w:r>
-      <w:r>
-        <w:rPr>
-          <w:i/>
-          <w:u w:val="single"/>
-        </w:rPr>
-        <w:tab/>
-      </w:r>
-      <w:r>
-        <w:rPr>
-          <w:i/>
+          <w:szCs w:val="24"/>
+          <w:u w:val="single"/>
+        </w:rPr>
+        <w:tab/>
+      </w:r>
+      <w:r>
+        <w:rPr>
+          <w:i/>
+          <w:szCs w:val="24"/>
+          <w:u w:val="single"/>
+        </w:rPr>
+        <w:tab/>
+      </w:r>
+      <w:r>
+        <w:rPr>
+          <w:i/>
+          <w:szCs w:val="24"/>
+          <w:u w:val="single"/>
+        </w:rPr>
+        <w:tab/>
+      </w:r>
+      <w:r>
+        <w:rPr>
+          <w:i/>
+          <w:szCs w:val="24"/>
+          <w:u w:val="single"/>
+        </w:rPr>
+        <w:tab/>
+      </w:r>
+      <w:r>
+        <w:rPr>
+          <w:i/>
+          <w:szCs w:val="24"/>
+          <w:u w:val="single"/>
+        </w:rPr>
+        <w:tab/>
+      </w:r>
+      <w:r>
+        <w:rPr>
+          <w:i/>
+          <w:szCs w:val="24"/>
+          <w:u w:val="single"/>
+        </w:rPr>
+        <w:tab/>
+      </w:r>
+      <w:r>
+        <w:rPr>
+          <w:i/>
+          <w:szCs w:val="24"/>
+          <w:u w:val="single"/>
+        </w:rPr>
+        <w:tab/>
+      </w:r>
+      <w:r>
+        <w:rPr>
+          <w:i/>
+          <w:szCs w:val="24"/>
           <w:u w:val="single"/>
         </w:rPr>
         <w:tab/>
@@ -2315,23 +2406,15 @@
           <w:szCs w:val="24"/>
           <w:u w:val="single"/>
         </w:rPr>
-        <w:t>2)</w:t>
-      </w:r>
-      <w:r>
-        <w:rPr>
-          <w:i/>
-          <w:szCs w:val="24"/>
-          <w:u w:val="single"/>
-        </w:rPr>
-        <w:t xml:space="preserve"> блок-схема </w:t>
-      </w:r>
-      <w:r>
-        <w:rPr>
-          <w:i/>
-          <w:szCs w:val="24"/>
-          <w:u w:val="single"/>
-        </w:rPr>
-        <w:t>зачисления абитуриента</w:t>
+        <w:t xml:space="preserve">3) </w:t>
+      </w:r>
+      <w:r>
+        <w:rPr>
+          <w:i/>
+          <w:szCs w:val="24"/>
+          <w:u w:val="single"/>
+        </w:rPr>
+        <w:t>логическая схема базы данных</w:t>
       </w:r>
       <w:r>
         <w:rPr>
@@ -2347,6 +2430,96 @@
           <w:szCs w:val="24"/>
           <w:u w:val="single"/>
         </w:rPr>
+        <w:tab/>
+      </w:r>
+      <w:r>
+        <w:rPr>
+          <w:i/>
+          <w:szCs w:val="24"/>
+          <w:u w:val="single"/>
+        </w:rPr>
+        <w:tab/>
+      </w:r>
+      <w:r>
+        <w:rPr>
+          <w:i/>
+          <w:szCs w:val="24"/>
+          <w:u w:val="single"/>
+        </w:rPr>
+        <w:tab/>
+      </w:r>
+      <w:r>
+        <w:rPr>
+          <w:i/>
+          <w:szCs w:val="24"/>
+          <w:u w:val="single"/>
+        </w:rPr>
+        <w:tab/>
+      </w:r>
+      <w:r>
+        <w:rPr>
+          <w:i/>
+          <w:szCs w:val="24"/>
+          <w:u w:val="single"/>
+        </w:rPr>
+        <w:tab/>
+      </w:r>
+      <w:r>
+        <w:rPr>
+          <w:i/>
+          <w:szCs w:val="24"/>
+          <w:u w:val="single"/>
+        </w:rPr>
+        <w:tab/>
+      </w:r>
+      <w:r>
+        <w:rPr>
+          <w:i/>
+          <w:szCs w:val="24"/>
+          <w:u w:val="single"/>
+        </w:rPr>
+        <w:tab/>
+      </w:r>
+      <w:r>
+        <w:rPr>
+          <w:i/>
+          <w:szCs w:val="24"/>
+          <w:u w:val="single"/>
+        </w:rPr>
+        <w:tab/>
+      </w:r>
+      <w:r>
+        <w:rPr>
+          <w:i/>
+          <w:szCs w:val="24"/>
+          <w:u w:val="single"/>
+        </w:rPr>
+        <w:tab/>
+      </w:r>
+    </w:p>
+    <w:p>
+      <w:pPr>
+        <w:ind w:firstLine="0"/>
+        <w:rPr>
+          <w:i/>
+          <w:szCs w:val="24"/>
+          <w:u w:val="single"/>
+        </w:rPr>
+      </w:pPr>
+      <w:r>
+        <w:rPr>
+          <w:i/>
+          <w:szCs w:val="24"/>
+          <w:u w:val="single"/>
+        </w:rPr>
+        <w:t>4)</w:t>
+      </w:r>
+      <w:r>
+        <w:rPr>
+          <w:i/>
+          <w:szCs w:val="24"/>
+          <w:u w:val="single"/>
+        </w:rPr>
         <w:t xml:space="preserve"> </w:t>
       </w:r>
       <w:r>
@@ -2355,6 +2528,46 @@
           <w:szCs w:val="24"/>
           <w:u w:val="single"/>
         </w:rPr>
+        <w:t>диаграмма классов</w:t>
+      </w:r>
+      <w:r>
+        <w:rPr>
+          <w:i/>
+          <w:szCs w:val="24"/>
+          <w:u w:val="single"/>
+        </w:rPr>
+        <w:t>;</w:t>
+      </w:r>
+      <w:r>
+        <w:rPr>
+          <w:i/>
+          <w:szCs w:val="24"/>
+          <w:u w:val="single"/>
+        </w:rPr>
+        <w:tab/>
+      </w:r>
+      <w:r>
+        <w:rPr>
+          <w:i/>
+          <w:szCs w:val="24"/>
+          <w:u w:val="single"/>
+        </w:rPr>
+        <w:tab/>
+      </w:r>
+      <w:r>
+        <w:rPr>
+          <w:i/>
+          <w:szCs w:val="24"/>
+          <w:u w:val="single"/>
+        </w:rPr>
+        <w:tab/>
+      </w:r>
+      <w:r>
+        <w:rPr>
+          <w:i/>
+          <w:szCs w:val="24"/>
+          <w:u w:val="single"/>
+        </w:rPr>
         <w:tab/>
       </w:r>
       <w:r>
@@ -2429,23 +2642,15 @@
           <w:szCs w:val="24"/>
           <w:u w:val="single"/>
         </w:rPr>
-        <w:t xml:space="preserve">3) </w:t>
-      </w:r>
-      <w:r>
-        <w:rPr>
-          <w:i/>
-          <w:szCs w:val="24"/>
-          <w:u w:val="single"/>
-        </w:rPr>
-        <w:t>диаграмма варианто</w:t>
-      </w:r>
-      <w:r>
-        <w:rPr>
-          <w:i/>
-          <w:szCs w:val="24"/>
-          <w:u w:val="single"/>
-        </w:rPr>
-        <w:t>в использования</w:t>
+        <w:t xml:space="preserve">5) </w:t>
+      </w:r>
+      <w:r>
+        <w:rPr>
+          <w:i/>
+          <w:szCs w:val="24"/>
+          <w:u w:val="single"/>
+        </w:rPr>
+        <w:t>блок-схема алгоритма синхронизации сервисов между собой</w:t>
       </w:r>
       <w:r>
         <w:rPr>
@@ -2487,38 +2692,6 @@
         </w:rPr>
         <w:tab/>
       </w:r>
-      <w:r>
-        <w:rPr>
-          <w:i/>
-          <w:szCs w:val="24"/>
-          <w:u w:val="single"/>
-        </w:rPr>
-        <w:tab/>
-      </w:r>
-      <w:r>
-        <w:rPr>
-          <w:i/>
-          <w:szCs w:val="24"/>
-          <w:u w:val="single"/>
-        </w:rPr>
-        <w:tab/>
-      </w:r>
-      <w:r>
-        <w:rPr>
-          <w:i/>
-          <w:szCs w:val="24"/>
-          <w:u w:val="single"/>
-        </w:rPr>
-        <w:tab/>
-      </w:r>
-      <w:r>
-        <w:rPr>
-          <w:i/>
-          <w:szCs w:val="24"/>
-          <w:u w:val="single"/>
-        </w:rPr>
-        <w:tab/>
-      </w:r>
     </w:p>
     <w:p>
       <w:pPr>
@@ -2535,243 +2708,21 @@
           <w:szCs w:val="24"/>
           <w:u w:val="single"/>
         </w:rPr>
-        <w:t>4)</w:t>
-      </w:r>
-      <w:r>
-        <w:rPr>
-          <w:i/>
-          <w:szCs w:val="24"/>
-          <w:u w:val="single"/>
-        </w:rPr>
-        <w:t xml:space="preserve"> </w:t>
-      </w:r>
-      <w:r>
-        <w:rPr>
-          <w:i/>
-          <w:szCs w:val="24"/>
-          <w:u w:val="single"/>
-        </w:rPr>
-        <w:t>логическая</w:t>
-      </w:r>
-      <w:r>
-        <w:rPr>
-          <w:i/>
-          <w:szCs w:val="24"/>
-          <w:u w:val="single"/>
-        </w:rPr>
-        <w:t xml:space="preserve"> </w:t>
-      </w:r>
-      <w:r>
-        <w:rPr>
-          <w:i/>
-          <w:szCs w:val="24"/>
-          <w:u w:val="single"/>
-        </w:rPr>
-        <w:t>схема базы данных;</w:t>
-      </w:r>
-      <w:r>
-        <w:rPr>
-          <w:i/>
-          <w:szCs w:val="24"/>
-          <w:u w:val="single"/>
-        </w:rPr>
-        <w:tab/>
-      </w:r>
-      <w:r>
-        <w:rPr>
-          <w:i/>
-          <w:szCs w:val="24"/>
-          <w:u w:val="single"/>
-        </w:rPr>
-        <w:tab/>
-      </w:r>
-      <w:r>
-        <w:rPr>
-          <w:i/>
-          <w:szCs w:val="24"/>
-          <w:u w:val="single"/>
-        </w:rPr>
-        <w:tab/>
-      </w:r>
-      <w:r>
-        <w:rPr>
-          <w:i/>
-          <w:szCs w:val="24"/>
-          <w:u w:val="single"/>
-        </w:rPr>
-        <w:tab/>
-      </w:r>
-      <w:r>
-        <w:rPr>
-          <w:i/>
-          <w:szCs w:val="24"/>
-          <w:u w:val="single"/>
-        </w:rPr>
-        <w:tab/>
-      </w:r>
-      <w:r>
-        <w:rPr>
-          <w:i/>
-          <w:szCs w:val="24"/>
-          <w:u w:val="single"/>
-        </w:rPr>
-        <w:tab/>
-      </w:r>
-      <w:r>
-        <w:rPr>
-          <w:i/>
-          <w:szCs w:val="24"/>
-          <w:u w:val="single"/>
-        </w:rPr>
-        <w:tab/>
-      </w:r>
-      <w:r>
-        <w:rPr>
-          <w:i/>
-          <w:szCs w:val="24"/>
-          <w:u w:val="single"/>
-        </w:rPr>
-        <w:tab/>
-      </w:r>
-      <w:r>
-        <w:rPr>
-          <w:i/>
-          <w:szCs w:val="24"/>
-          <w:u w:val="single"/>
-        </w:rPr>
-        <w:tab/>
-      </w:r>
-    </w:p>
-    <w:p>
-      <w:pPr>
-        <w:ind w:firstLine="0"/>
-        <w:rPr>
-          <w:i/>
-          <w:szCs w:val="24"/>
-          <w:u w:val="single"/>
-        </w:rPr>
-      </w:pPr>
-      <w:r>
-        <w:rPr>
-          <w:i/>
-          <w:szCs w:val="24"/>
-          <w:u w:val="single"/>
-        </w:rPr>
-        <w:t xml:space="preserve">5) </w:t>
-      </w:r>
-      <w:r>
-        <w:rPr>
-          <w:i/>
-          <w:szCs w:val="24"/>
-          <w:u w:val="single"/>
-        </w:rPr>
-        <w:t>с</w:t>
-      </w:r>
-      <w:r>
-        <w:rPr>
-          <w:i/>
-          <w:szCs w:val="24"/>
-          <w:u w:val="single"/>
-        </w:rPr>
-        <w:t>труктурная-схема</w:t>
-      </w:r>
-      <w:r>
-        <w:rPr>
-          <w:i/>
-          <w:szCs w:val="24"/>
-          <w:u w:val="single"/>
-        </w:rPr>
-        <w:t xml:space="preserve"> </w:t>
-      </w:r>
-      <w:r>
-        <w:rPr>
-          <w:i/>
-          <w:szCs w:val="24"/>
-          <w:u w:val="single"/>
-        </w:rPr>
-        <w:t>автоматизированной системы</w:t>
-      </w:r>
-      <w:r>
-        <w:rPr>
-          <w:i/>
-          <w:szCs w:val="24"/>
-          <w:u w:val="single"/>
-        </w:rPr>
-        <w:t>;</w:t>
-      </w:r>
-      <w:r>
-        <w:rPr>
-          <w:i/>
-          <w:szCs w:val="24"/>
-          <w:u w:val="single"/>
-        </w:rPr>
-        <w:tab/>
-      </w:r>
-      <w:r>
-        <w:rPr>
-          <w:i/>
-          <w:szCs w:val="24"/>
-          <w:u w:val="single"/>
-        </w:rPr>
-        <w:tab/>
-      </w:r>
-      <w:r>
-        <w:rPr>
-          <w:i/>
-          <w:szCs w:val="24"/>
-          <w:u w:val="single"/>
-        </w:rPr>
-        <w:tab/>
-      </w:r>
-      <w:r>
-        <w:rPr>
-          <w:i/>
-          <w:szCs w:val="24"/>
-          <w:u w:val="single"/>
-        </w:rPr>
-        <w:tab/>
-      </w:r>
-      <w:r>
-        <w:rPr>
-          <w:i/>
-          <w:szCs w:val="24"/>
-          <w:u w:val="single"/>
-        </w:rPr>
-        <w:tab/>
-      </w:r>
-    </w:p>
-    <w:p>
-      <w:pPr>
-        <w:ind w:firstLine="0"/>
-        <w:rPr>
-          <w:i/>
-          <w:szCs w:val="24"/>
-          <w:u w:val="single"/>
-        </w:rPr>
-      </w:pPr>
-      <w:r>
-        <w:rPr>
-          <w:i/>
-          <w:szCs w:val="24"/>
-          <w:u w:val="single"/>
-        </w:rPr>
         <w:t xml:space="preserve">6) </w:t>
       </w:r>
       <w:r>
         <w:rPr>
           <w:i/>
-          <w:szCs w:val="24"/>
-          <w:u w:val="single"/>
-        </w:rPr>
-        <w:t>д</w:t>
-      </w:r>
-      <w:r>
-        <w:rPr>
-          <w:i/>
-          <w:szCs w:val="24"/>
-          <w:u w:val="single"/>
-        </w:rPr>
-        <w:t>иаграмма классов</w:t>
+          <w:u w:val="single"/>
+        </w:rPr>
+        <w:t xml:space="preserve">скриншоты работы </w:t>
+      </w:r>
+      <w:r>
+        <w:rPr>
+          <w:i/>
+          <w:u w:val="single"/>
+        </w:rPr>
+        <w:t>приложения</w:t>
       </w:r>
       <w:r>
         <w:rPr>
@@ -2780,30 +2731,6 @@
           <w:u w:val="single"/>
         </w:rPr>
         <w:t>.</w:t>
-      </w:r>
-      <w:r>
-        <w:rPr>
-          <w:i/>
-          <w:szCs w:val="24"/>
-          <w:u w:val="single"/>
-        </w:rPr>
-        <w:tab/>
-      </w:r>
-      <w:r>
-        <w:rPr>
-          <w:i/>
-          <w:szCs w:val="24"/>
-          <w:u w:val="single"/>
-        </w:rPr>
-        <w:tab/>
-      </w:r>
-      <w:r>
-        <w:rPr>
-          <w:i/>
-          <w:szCs w:val="24"/>
-          <w:u w:val="single"/>
-        </w:rPr>
-        <w:tab/>
       </w:r>
       <w:r>
         <w:rPr>
@@ -3168,8 +3095,16 @@
               <w:rPr>
                 <w:i/>
               </w:rPr>
-              <w:t>А.И. Евлаш</w:t>
+              <w:t xml:space="preserve">А.И. </w:t>
             </w:r>
+            <w:proofErr w:type="spellStart"/>
+            <w:r>
+              <w:rPr>
+                <w:i/>
+              </w:rPr>
+              <w:t>Евлаш</w:t>
+            </w:r>
+            <w:proofErr w:type="spellEnd"/>
             <w:r>
               <w:rPr>
                 <w:i/>

</xml_diff>